<commit_message>
added log regression + regularization
</commit_message>
<xml_diff>
--- a/3278.docx
+++ b/3278.docx
@@ -1594,7 +1594,7 @@
         <w:spacing w:after="0" w:line="0" w:lineRule="atLeast"/>
         <w:contextualSpacing/>
         <w:rPr>
-          <w:rFonts w:ascii="Roboto" w:hAnsi="Roboto" w:cs="JetBrains Mono" w:hint="eastAsia"/>
+          <w:rFonts w:ascii="Roboto" w:hAnsi="Roboto" w:cs="JetBrains Mono"/>
           <w:sz w:val="16"/>
           <w:szCs w:val="16"/>
         </w:rPr>
@@ -1605,7 +1605,7 @@
         <w:spacing w:after="0" w:line="0" w:lineRule="atLeast"/>
         <w:contextualSpacing/>
         <w:rPr>
-          <w:rFonts w:ascii="Roboto" w:hAnsi="Roboto" w:cs="JetBrains Mono" w:hint="eastAsia"/>
+          <w:rFonts w:ascii="Roboto" w:hAnsi="Roboto" w:cs="JetBrains Mono"/>
           <w:sz w:val="16"/>
           <w:szCs w:val="16"/>
         </w:rPr>
@@ -4750,7 +4750,7 @@
         <w:spacing w:before="240" w:after="0" w:line="0" w:lineRule="atLeast"/>
         <w:contextualSpacing/>
         <w:rPr>
-          <w:rFonts w:ascii="Roboto" w:hAnsi="Roboto" w:cs="JetBrains Mono"/>
+          <w:rFonts w:ascii="Roboto" w:hAnsi="Roboto" w:cs="JetBrains Mono" w:hint="eastAsia"/>
           <w:sz w:val="16"/>
           <w:szCs w:val="16"/>
         </w:rPr>
@@ -4938,23 +4938,28 @@
       </w:r>
       <w:r>
         <w:rPr>
-          <w:rFonts w:ascii="Roboto" w:hAnsi="Roboto" w:cs="JetBrains Mono"/>
-          <w:sz w:val="16"/>
-          <w:szCs w:val="16"/>
-        </w:rPr>
-        <w:t>Store the address of the first deleted record in the</w:t>
-      </w:r>
-    </w:p>
-    <w:p>
-      <w:pPr>
-        <w:spacing w:before="240" w:after="0" w:line="0" w:lineRule="atLeast"/>
-        <w:contextualSpacing/>
-        <w:rPr>
-          <w:rFonts w:ascii="Roboto" w:hAnsi="Roboto" w:cs="JetBrains Mono" w:hint="eastAsia"/>
-          <w:sz w:val="16"/>
-          <w:szCs w:val="16"/>
-        </w:rPr>
-      </w:pPr>
+          <w:rFonts w:ascii="Roboto" w:hAnsi="Roboto" w:cs="JetBrains Mono" w:hint="eastAsia"/>
+          <w:sz w:val="16"/>
+          <w:szCs w:val="16"/>
+        </w:rPr>
+        <w:t>for fixed-length records, s</w:t>
+      </w:r>
+      <w:r>
+        <w:rPr>
+          <w:rFonts w:ascii="Roboto" w:hAnsi="Roboto" w:cs="JetBrains Mono"/>
+          <w:sz w:val="16"/>
+          <w:szCs w:val="16"/>
+        </w:rPr>
+        <w:t>tore the address of the first deleted record in the</w:t>
+      </w:r>
+      <w:r>
+        <w:rPr>
+          <w:rFonts w:ascii="Roboto" w:hAnsi="Roboto" w:cs="JetBrains Mono" w:hint="eastAsia"/>
+          <w:sz w:val="16"/>
+          <w:szCs w:val="16"/>
+        </w:rPr>
+        <w:t xml:space="preserve"> </w:t>
+      </w:r>
       <w:r>
         <w:rPr>
           <w:rFonts w:ascii="Roboto" w:hAnsi="Roboto" w:cs="JetBrains Mono"/>
@@ -4977,15 +4982,23 @@
           <w:sz w:val="16"/>
           <w:szCs w:val="16"/>
         </w:rPr>
-        <w:t>se the first record to store the address of the</w:t>
-      </w:r>
-      <w:r>
-        <w:rPr>
-          <w:rFonts w:ascii="Roboto" w:hAnsi="Roboto" w:cs="JetBrains Mono" w:hint="eastAsia"/>
-          <w:sz w:val="16"/>
-          <w:szCs w:val="16"/>
-        </w:rPr>
-        <w:t xml:space="preserve">, </w:t>
+        <w:t xml:space="preserve">se the first record to store the address of </w:t>
+      </w:r>
+      <w:r>
+        <w:rPr>
+          <w:rFonts w:ascii="Roboto" w:hAnsi="Roboto" w:cs="JetBrains Mono"/>
+          <w:sz w:val="16"/>
+          <w:szCs w:val="16"/>
+        </w:rPr>
+        <w:t>the</w:t>
+      </w:r>
+      <w:r>
+        <w:rPr>
+          <w:rFonts w:ascii="Roboto" w:hAnsi="Roboto" w:cs="JetBrains Mono" w:hint="eastAsia"/>
+          <w:sz w:val="16"/>
+          <w:szCs w:val="16"/>
+        </w:rPr>
+        <w:t xml:space="preserve"> </w:t>
       </w:r>
       <w:r>
         <w:rPr>
@@ -5002,6 +5015,347 @@
           <w:szCs w:val="16"/>
         </w:rPr>
         <w:t xml:space="preserve"> etc.</w:t>
+      </w:r>
+      <w:r>
+        <w:rPr>
+          <w:rFonts w:ascii="Roboto" w:hAnsi="Roboto" w:cs="JetBrains Mono" w:hint="eastAsia"/>
+          <w:sz w:val="16"/>
+          <w:szCs w:val="16"/>
+        </w:rPr>
+        <w:t xml:space="preserve"> </w:t>
+      </w:r>
+      <w:r>
+        <w:rPr>
+          <w:rFonts w:ascii="Roboto" w:hAnsi="Roboto" w:cs="JetBrains Mono" w:hint="eastAsia"/>
+          <w:sz w:val="16"/>
+          <w:szCs w:val="16"/>
+          <w:u w:val="single"/>
+        </w:rPr>
+        <w:t>Slotted page structure</w:t>
+      </w:r>
+      <w:r>
+        <w:rPr>
+          <w:rFonts w:ascii="Roboto" w:hAnsi="Roboto" w:cs="JetBrains Mono" w:hint="eastAsia"/>
+          <w:sz w:val="16"/>
+          <w:szCs w:val="16"/>
+        </w:rPr>
+        <w:t>: for variable-length records.</w:t>
+      </w:r>
+      <w:r>
+        <w:rPr>
+          <w:rFonts w:ascii="Roboto" w:hAnsi="Roboto" w:cs="JetBrains Mono" w:hint="eastAsia"/>
+          <w:sz w:val="16"/>
+          <w:szCs w:val="16"/>
+        </w:rPr>
+        <w:t xml:space="preserve"> </w:t>
+      </w:r>
+      <w:r>
+        <w:rPr>
+          <w:rFonts w:ascii="Roboto" w:hAnsi="Roboto" w:cs="JetBrains Mono" w:hint="eastAsia"/>
+          <w:b/>
+          <w:bCs/>
+          <w:sz w:val="16"/>
+          <w:szCs w:val="16"/>
+        </w:rPr>
+        <w:t xml:space="preserve">Organization </w:t>
+      </w:r>
+      <w:r>
+        <w:rPr>
+          <w:rFonts w:ascii="Roboto" w:hAnsi="Roboto" w:cs="JetBrains Mono" w:hint="eastAsia"/>
+          <w:sz w:val="16"/>
+          <w:szCs w:val="16"/>
+          <w:u w:val="single"/>
+        </w:rPr>
+        <w:t xml:space="preserve">Heap </w:t>
+      </w:r>
+      <w:r>
+        <w:rPr>
+          <w:rFonts w:ascii="Roboto" w:hAnsi="Roboto" w:cs="JetBrains Mono" w:hint="eastAsia"/>
+          <w:sz w:val="16"/>
+          <w:szCs w:val="16"/>
+          <w:u w:val="single"/>
+        </w:rPr>
+        <w:t>F</w:t>
+      </w:r>
+      <w:r>
+        <w:rPr>
+          <w:rFonts w:ascii="Roboto" w:hAnsi="Roboto" w:cs="JetBrains Mono" w:hint="eastAsia"/>
+          <w:sz w:val="16"/>
+          <w:szCs w:val="16"/>
+          <w:u w:val="single"/>
+        </w:rPr>
+        <w:t>ile</w:t>
+      </w:r>
+      <w:r>
+        <w:rPr>
+          <w:rFonts w:ascii="Roboto" w:hAnsi="Roboto" w:cs="JetBrains Mono" w:hint="eastAsia"/>
+          <w:sz w:val="16"/>
+          <w:szCs w:val="16"/>
+        </w:rPr>
+        <w:t xml:space="preserve">: no ordering, </w:t>
+      </w:r>
+      <w:r>
+        <w:rPr>
+          <w:rFonts w:ascii="Roboto" w:hAnsi="Roboto" w:cs="JetBrains Mono" w:hint="eastAsia"/>
+          <w:sz w:val="16"/>
+          <w:szCs w:val="16"/>
+        </w:rPr>
+        <w:t xml:space="preserve">can place anywhere, </w:t>
+      </w:r>
+      <w:r>
+        <w:rPr>
+          <w:rFonts w:ascii="Roboto" w:hAnsi="Roboto" w:cs="JetBrains Mono" w:hint="eastAsia"/>
+          <w:sz w:val="16"/>
+          <w:szCs w:val="16"/>
+        </w:rPr>
+        <w:t>simple, new blocks</w:t>
+      </w:r>
+      <w:r>
+        <w:rPr>
+          <w:rFonts w:ascii="Roboto" w:hAnsi="Roboto" w:cs="JetBrains Mono" w:hint="eastAsia"/>
+          <w:sz w:val="16"/>
+          <w:szCs w:val="16"/>
+        </w:rPr>
+        <w:t xml:space="preserve"> are allocated/destroyed dynamically causing</w:t>
+      </w:r>
+      <w:r>
+        <w:rPr>
+          <w:rFonts w:ascii="Roboto" w:hAnsi="Roboto" w:cs="JetBrains Mono" w:hint="eastAsia"/>
+          <w:sz w:val="16"/>
+          <w:szCs w:val="16"/>
+        </w:rPr>
+        <w:t xml:space="preserve"> blocks to be scattered. </w:t>
+      </w:r>
+      <w:r>
+        <w:rPr>
+          <w:rFonts w:ascii="Roboto" w:hAnsi="Roboto" w:cs="JetBrains Mono"/>
+          <w:sz w:val="16"/>
+          <w:szCs w:val="16"/>
+          <w:u w:val="single"/>
+        </w:rPr>
+        <w:t xml:space="preserve">Sequential </w:t>
+      </w:r>
+      <w:r>
+        <w:rPr>
+          <w:rFonts w:ascii="Roboto" w:hAnsi="Roboto" w:cs="JetBrains Mono" w:hint="eastAsia"/>
+          <w:sz w:val="16"/>
+          <w:szCs w:val="16"/>
+          <w:u w:val="single"/>
+        </w:rPr>
+        <w:t>F</w:t>
+      </w:r>
+      <w:r>
+        <w:rPr>
+          <w:rFonts w:ascii="Roboto" w:hAnsi="Roboto" w:cs="JetBrains Mono"/>
+          <w:sz w:val="16"/>
+          <w:szCs w:val="16"/>
+          <w:u w:val="single"/>
+        </w:rPr>
+        <w:t>ile</w:t>
+      </w:r>
+      <w:r>
+        <w:rPr>
+          <w:rFonts w:ascii="Roboto" w:hAnsi="Roboto" w:cs="JetBrains Mono" w:hint="eastAsia"/>
+          <w:sz w:val="16"/>
+          <w:szCs w:val="16"/>
+        </w:rPr>
+        <w:t xml:space="preserve">: </w:t>
+      </w:r>
+      <w:r>
+        <w:rPr>
+          <w:rFonts w:ascii="Roboto" w:hAnsi="Roboto" w:cs="JetBrains Mono"/>
+          <w:sz w:val="16"/>
+          <w:szCs w:val="16"/>
+        </w:rPr>
+        <w:t>Store records in sequential order based on the</w:t>
+      </w:r>
+      <w:r>
+        <w:rPr>
+          <w:rFonts w:ascii="Roboto" w:hAnsi="Roboto" w:cs="JetBrains Mono" w:hint="eastAsia"/>
+          <w:sz w:val="16"/>
+          <w:szCs w:val="16"/>
+        </w:rPr>
+        <w:t xml:space="preserve"> </w:t>
+      </w:r>
+      <w:r>
+        <w:rPr>
+          <w:rFonts w:ascii="Roboto" w:hAnsi="Roboto" w:cs="JetBrains Mono"/>
+          <w:sz w:val="16"/>
+          <w:szCs w:val="16"/>
+        </w:rPr>
+        <w:t>value of the search key</w:t>
+      </w:r>
+      <w:r>
+        <w:rPr>
+          <w:rFonts w:ascii="Roboto" w:hAnsi="Roboto" w:cs="JetBrains Mono" w:hint="eastAsia"/>
+          <w:sz w:val="16"/>
+          <w:szCs w:val="16"/>
+        </w:rPr>
+        <w:t>, h</w:t>
+      </w:r>
+      <w:r>
+        <w:rPr>
+          <w:rFonts w:ascii="Roboto" w:hAnsi="Roboto" w:cs="JetBrains Mono"/>
+          <w:sz w:val="16"/>
+          <w:szCs w:val="16"/>
+        </w:rPr>
+        <w:t>as to maintain the order during record insertion</w:t>
+      </w:r>
+      <w:r>
+        <w:rPr>
+          <w:rFonts w:ascii="Roboto" w:hAnsi="Roboto" w:cs="JetBrains Mono" w:hint="eastAsia"/>
+          <w:sz w:val="16"/>
+          <w:szCs w:val="16"/>
+        </w:rPr>
+        <w:t xml:space="preserve">. </w:t>
+      </w:r>
+      <w:r>
+        <w:rPr>
+          <w:rFonts w:ascii="Roboto" w:hAnsi="Roboto" w:cs="JetBrains Mono" w:hint="eastAsia"/>
+          <w:sz w:val="16"/>
+          <w:szCs w:val="16"/>
+          <w:u w:val="single"/>
+        </w:rPr>
+        <w:t>Hashing</w:t>
+      </w:r>
+      <w:r>
+        <w:rPr>
+          <w:rFonts w:ascii="Roboto" w:hAnsi="Roboto" w:cs="JetBrains Mono" w:hint="eastAsia"/>
+          <w:sz w:val="16"/>
+          <w:szCs w:val="16"/>
+        </w:rPr>
+        <w:t xml:space="preserve">: </w:t>
+      </w:r>
+      <w:r>
+        <w:rPr>
+          <w:rFonts w:ascii="Roboto" w:hAnsi="Roboto" w:cs="JetBrains Mono" w:hint="eastAsia"/>
+          <w:sz w:val="16"/>
+          <w:szCs w:val="16"/>
+        </w:rPr>
+        <w:t>A</w:t>
+      </w:r>
+      <w:r>
+        <w:rPr>
+          <w:rFonts w:ascii="Roboto" w:hAnsi="Roboto" w:cs="JetBrains Mono"/>
+          <w:sz w:val="16"/>
+          <w:szCs w:val="16"/>
+        </w:rPr>
+        <w:t xml:space="preserve"> hash function specifies </w:t>
+      </w:r>
+      <w:r>
+        <w:rPr>
+          <w:rFonts w:ascii="Roboto" w:hAnsi="Roboto" w:cs="JetBrains Mono" w:hint="eastAsia"/>
+          <w:sz w:val="16"/>
+          <w:szCs w:val="16"/>
+        </w:rPr>
+        <w:t>where</w:t>
+      </w:r>
+      <w:r>
+        <w:rPr>
+          <w:rFonts w:ascii="Roboto" w:hAnsi="Roboto" w:cs="JetBrains Mono"/>
+          <w:sz w:val="16"/>
+          <w:szCs w:val="16"/>
+        </w:rPr>
+        <w:t xml:space="preserve"> the record should be placed</w:t>
+      </w:r>
+      <w:r>
+        <w:rPr>
+          <w:rFonts w:ascii="Roboto" w:hAnsi="Roboto" w:cs="JetBrains Mono" w:hint="eastAsia"/>
+          <w:sz w:val="16"/>
+          <w:szCs w:val="16"/>
+        </w:rPr>
+        <w:t>.</w:t>
+      </w:r>
+      <w:r>
+        <w:rPr>
+          <w:rFonts w:ascii="Roboto" w:hAnsi="Roboto" w:cs="JetBrains Mono" w:hint="eastAsia"/>
+          <w:sz w:val="16"/>
+          <w:szCs w:val="16"/>
+        </w:rPr>
+        <w:t xml:space="preserve"> </w:t>
+      </w:r>
+      <w:r>
+        <w:rPr>
+          <w:rFonts w:ascii="Roboto" w:hAnsi="Roboto" w:cs="JetBrains Mono"/>
+          <w:sz w:val="16"/>
+          <w:szCs w:val="16"/>
+          <w:u w:val="single"/>
+        </w:rPr>
+        <w:t xml:space="preserve">Multitable </w:t>
+      </w:r>
+      <w:r>
+        <w:rPr>
+          <w:rFonts w:ascii="Roboto" w:hAnsi="Roboto" w:cs="JetBrains Mono" w:hint="eastAsia"/>
+          <w:sz w:val="16"/>
+          <w:szCs w:val="16"/>
+          <w:u w:val="single"/>
+        </w:rPr>
+        <w:t>C</w:t>
+      </w:r>
+      <w:r>
+        <w:rPr>
+          <w:rFonts w:ascii="Roboto" w:hAnsi="Roboto" w:cs="JetBrains Mono"/>
+          <w:sz w:val="16"/>
+          <w:szCs w:val="16"/>
+          <w:u w:val="single"/>
+        </w:rPr>
+        <w:t>lustering</w:t>
+      </w:r>
+      <w:r>
+        <w:rPr>
+          <w:rFonts w:ascii="Roboto" w:hAnsi="Roboto" w:cs="JetBrains Mono" w:hint="eastAsia"/>
+          <w:sz w:val="16"/>
+          <w:szCs w:val="16"/>
+        </w:rPr>
+        <w:t xml:space="preserve">: </w:t>
+      </w:r>
+      <w:r>
+        <w:rPr>
+          <w:rFonts w:ascii="Roboto" w:hAnsi="Roboto" w:cs="JetBrains Mono"/>
+          <w:sz w:val="16"/>
+          <w:szCs w:val="16"/>
+        </w:rPr>
+        <w:t xml:space="preserve">put </w:t>
+      </w:r>
+      <w:r>
+        <w:rPr>
+          <w:rFonts w:ascii="Roboto" w:hAnsi="Roboto" w:cs="JetBrains Mono" w:hint="eastAsia"/>
+          <w:sz w:val="16"/>
+          <w:szCs w:val="16"/>
+        </w:rPr>
+        <w:t>more than one</w:t>
+      </w:r>
+      <w:r>
+        <w:rPr>
+          <w:rFonts w:ascii="Roboto" w:hAnsi="Roboto" w:cs="JetBrains Mono"/>
+          <w:sz w:val="16"/>
+          <w:szCs w:val="16"/>
+        </w:rPr>
+        <w:t xml:space="preserve"> related relations in the same file to</w:t>
+      </w:r>
+      <w:r>
+        <w:rPr>
+          <w:rFonts w:ascii="Roboto" w:hAnsi="Roboto" w:cs="JetBrains Mono" w:hint="eastAsia"/>
+          <w:sz w:val="16"/>
+          <w:szCs w:val="16"/>
+        </w:rPr>
+        <w:t xml:space="preserve"> </w:t>
+      </w:r>
+      <w:r>
+        <w:rPr>
+          <w:rFonts w:ascii="Roboto" w:hAnsi="Roboto" w:cs="JetBrains Mono"/>
+          <w:sz w:val="16"/>
+          <w:szCs w:val="16"/>
+        </w:rPr>
+        <w:t>achieve faster joins</w:t>
+      </w:r>
+      <w:r>
+        <w:rPr>
+          <w:rFonts w:ascii="Roboto" w:hAnsi="Roboto" w:cs="JetBrains Mono" w:hint="eastAsia"/>
+          <w:sz w:val="16"/>
+          <w:szCs w:val="16"/>
+        </w:rPr>
+        <w:t>.</w:t>
       </w:r>
     </w:p>
     <w:sectPr>
@@ -5683,6 +6037,7 @@
   <w:style w:type="character" w:default="1" w:styleId="a0">
     <w:name w:val="Default Paragraph Font"/>
     <w:uiPriority w:val="1"/>
+    <w:semiHidden/>
     <w:unhideWhenUsed/>
   </w:style>
   <w:style w:type="table" w:default="1" w:styleId="a1">

</xml_diff>